<commit_message>
[Doc] Update file báo cáo, kế hoạch & test plan.
</commit_message>
<xml_diff>
--- a/Docs/Báo cáo đồ án.docx
+++ b/Docs/Báo cáo đồ án.docx
@@ -4218,8 +4218,6 @@
         </w:rPr>
         <w:t xml:space="preserve"> </w:t>
       </w:r>
-      <w:bookmarkStart w:id="17" w:name="_GoBack"/>
-      <w:bookmarkEnd w:id="17"/>
     </w:p>
     <w:p>
       <w:pPr>
@@ -4532,8 +4530,8 @@
           <w:rFonts w:cs="Times New Roman"/>
         </w:rPr>
       </w:pPr>
-      <w:bookmarkStart w:id="18" w:name="_Toc14693514"/>
-      <w:bookmarkStart w:id="19" w:name="_Toc169424247"/>
+      <w:bookmarkStart w:id="17" w:name="_Toc14693514"/>
+      <w:bookmarkStart w:id="18" w:name="_Toc169424247"/>
       <w:r>
         <w:rPr>
           <w:rFonts w:cs="Times New Roman"/>
@@ -4541,7 +4539,7 @@
         <w:lastRenderedPageBreak/>
         <w:t>: PHÂN TÍCH VÀ THIẾT KẾ</w:t>
       </w:r>
-      <w:bookmarkEnd w:id="18"/>
+      <w:bookmarkEnd w:id="17"/>
       <w:r>
         <w:rPr>
           <w:rFonts w:cs="Times New Roman"/>
@@ -4556,14 +4554,14 @@
           <w:rFonts w:cs="Times New Roman"/>
         </w:rPr>
       </w:pPr>
-      <w:bookmarkStart w:id="20" w:name="_Toc14693515"/>
+      <w:bookmarkStart w:id="19" w:name="_Toc14693515"/>
       <w:r>
         <w:rPr>
           <w:rFonts w:cs="Times New Roman"/>
         </w:rPr>
         <w:t>Phân tích yêu cầu bằng UML</w:t>
       </w:r>
-      <w:bookmarkEnd w:id="20"/>
+      <w:bookmarkEnd w:id="19"/>
     </w:p>
     <w:p>
       <w:pPr>
@@ -4573,7 +4571,7 @@
           <w:i w:val="0"/>
         </w:rPr>
       </w:pPr>
-      <w:bookmarkStart w:id="21" w:name="_Toc14693516"/>
+      <w:bookmarkStart w:id="20" w:name="_Toc14693516"/>
       <w:r>
         <w:rPr>
           <w:rFonts w:cs="Times New Roman"/>
@@ -4581,7 +4579,7 @@
         </w:rPr>
         <w:t>Usecase tổng quát</w:t>
       </w:r>
-      <w:bookmarkEnd w:id="21"/>
+      <w:bookmarkEnd w:id="20"/>
     </w:p>
     <w:p>
       <w:pPr>
@@ -4706,7 +4704,7 @@
           <w:i w:val="0"/>
         </w:rPr>
       </w:pPr>
-      <w:bookmarkStart w:id="22" w:name="_Toc14693517"/>
+      <w:bookmarkStart w:id="21" w:name="_Toc14693517"/>
       <w:r>
         <w:rPr>
           <w:rFonts w:cs="Times New Roman"/>
@@ -4714,7 +4712,7 @@
         </w:rPr>
         <w:t>Danh sách tác nhân và mô tả</w:t>
       </w:r>
-      <w:bookmarkEnd w:id="22"/>
+      <w:bookmarkEnd w:id="21"/>
     </w:p>
     <w:p>
       <w:pPr>
@@ -4951,7 +4949,7 @@
         <w:pStyle w:val="Caption"/>
         <w:spacing w:line="360" w:lineRule="auto"/>
       </w:pPr>
-      <w:bookmarkStart w:id="23" w:name="_Toc14682192"/>
+      <w:bookmarkStart w:id="22" w:name="_Toc14682192"/>
       <w:r>
         <w:t xml:space="preserve">Bảng </w:t>
       </w:r>
@@ -5021,7 +5019,7 @@
       <w:r>
         <w:t xml:space="preserve"> Danh sách tác nhân và mô tả</w:t>
       </w:r>
-      <w:bookmarkEnd w:id="23"/>
+      <w:bookmarkEnd w:id="22"/>
     </w:p>
     <w:p/>
     <w:p>
@@ -5032,7 +5030,7 @@
           <w:i w:val="0"/>
         </w:rPr>
       </w:pPr>
-      <w:bookmarkStart w:id="24" w:name="_Toc14693518"/>
+      <w:bookmarkStart w:id="23" w:name="_Toc14693518"/>
       <w:r>
         <w:rPr>
           <w:rFonts w:cs="Times New Roman"/>
@@ -5047,7 +5045,7 @@
         </w:rPr>
         <w:t>tình huống hoạt động (Use cases)</w:t>
       </w:r>
-      <w:bookmarkEnd w:id="24"/>
+      <w:bookmarkEnd w:id="23"/>
       <w:r>
         <w:rPr>
           <w:rFonts w:cs="Times New Roman"/>
@@ -6280,7 +6278,7 @@
         <w:pStyle w:val="Caption"/>
         <w:spacing w:line="360" w:lineRule="auto"/>
       </w:pPr>
-      <w:bookmarkStart w:id="25" w:name="_Toc14682193"/>
+      <w:bookmarkStart w:id="24" w:name="_Toc14682193"/>
       <w:r>
         <w:t xml:space="preserve">Bảng </w:t>
       </w:r>
@@ -6353,7 +6351,7 @@
       <w:r>
         <w:t>các tình huống trong hệ thống</w:t>
       </w:r>
-      <w:bookmarkEnd w:id="25"/>
+      <w:bookmarkEnd w:id="24"/>
     </w:p>
     <w:p>
       <w:pPr>
@@ -6375,7 +6373,7 @@
           <w:i w:val="0"/>
         </w:rPr>
       </w:pPr>
-      <w:bookmarkStart w:id="26" w:name="_Toc14693519"/>
+      <w:bookmarkStart w:id="25" w:name="_Toc14693519"/>
       <w:r>
         <w:rPr>
           <w:rFonts w:cs="Times New Roman"/>
@@ -6384,7 +6382,7 @@
         <w:lastRenderedPageBreak/>
         <w:t>Tình huống hoạt động</w:t>
       </w:r>
-      <w:bookmarkEnd w:id="26"/>
+      <w:bookmarkEnd w:id="25"/>
     </w:p>
     <w:p>
       <w:pPr>
@@ -7887,6 +7885,12 @@
               </w:rPr>
               <w:t>1) Tác nhân chọn chức năng xem thông tin cá nhân</w:t>
             </w:r>
+            <w:r>
+              <w:rPr>
+                <w:szCs w:val="26"/>
+              </w:rPr>
+              <w:t>.</w:t>
+            </w:r>
           </w:p>
           <w:p>
             <w:pPr>
@@ -7912,29 +7916,41 @@
               <w:lastRenderedPageBreak/>
               <w:t>3 ) Tác nhân chọn khối</w:t>
             </w:r>
-          </w:p>
-          <w:p>
-            <w:pPr>
-              <w:spacing w:line="360" w:lineRule="auto"/>
-              <w:ind w:firstLine="0"/>
-              <w:rPr>
-                <w:szCs w:val="26"/>
-              </w:rPr>
-            </w:pPr>
-          </w:p>
-          <w:p>
-            <w:pPr>
-              <w:spacing w:line="360" w:lineRule="auto"/>
-              <w:ind w:firstLine="0"/>
-              <w:rPr>
-                <w:szCs w:val="26"/>
-              </w:rPr>
-            </w:pPr>
-            <w:r>
-              <w:rPr>
-                <w:szCs w:val="26"/>
-              </w:rPr>
-              <w:t>5) Tác nhân chọn lớp .</w:t>
+            <w:r>
+              <w:rPr>
+                <w:szCs w:val="26"/>
+              </w:rPr>
+              <w:t>.</w:t>
+            </w:r>
+          </w:p>
+          <w:p>
+            <w:pPr>
+              <w:spacing w:line="360" w:lineRule="auto"/>
+              <w:ind w:firstLine="0"/>
+              <w:rPr>
+                <w:szCs w:val="26"/>
+              </w:rPr>
+            </w:pPr>
+          </w:p>
+          <w:p>
+            <w:pPr>
+              <w:spacing w:line="360" w:lineRule="auto"/>
+              <w:ind w:firstLine="0"/>
+              <w:rPr>
+                <w:szCs w:val="26"/>
+              </w:rPr>
+            </w:pPr>
+            <w:r>
+              <w:rPr>
+                <w:szCs w:val="26"/>
+              </w:rPr>
+              <w:t>5) Tác nhân chọn lớp</w:t>
+            </w:r>
+            <w:r>
+              <w:rPr>
+                <w:szCs w:val="26"/>
+              </w:rPr>
+              <w:t>.</w:t>
             </w:r>
           </w:p>
           <w:p>
@@ -7960,6 +7976,12 @@
               </w:rPr>
               <w:t>7) Tác nhân tìm kiếm học sinh và nhấn “xem thông tin”</w:t>
             </w:r>
+            <w:r>
+              <w:rPr>
+                <w:szCs w:val="26"/>
+              </w:rPr>
+              <w:t>.</w:t>
+            </w:r>
           </w:p>
           <w:p>
             <w:pPr>
@@ -7996,7 +8018,25 @@
               <w:rPr>
                 <w:szCs w:val="26"/>
               </w:rPr>
-              <w:t>2 )Hệ thống hiển thị danh sách cá khối</w:t>
+              <w:t>2 )Hệ thống hiển thị danh sách cá</w:t>
+            </w:r>
+            <w:r>
+              <w:rPr>
+                <w:szCs w:val="26"/>
+              </w:rPr>
+              <w:t>c</w:t>
+            </w:r>
+            <w:r>
+              <w:rPr>
+                <w:szCs w:val="26"/>
+              </w:rPr>
+              <w:t xml:space="preserve"> khối</w:t>
+            </w:r>
+            <w:r>
+              <w:rPr>
+                <w:szCs w:val="26"/>
+              </w:rPr>
+              <w:t>.</w:t>
             </w:r>
           </w:p>
           <w:p>
@@ -8022,20 +8062,32 @@
               </w:rPr>
               <w:t>4) Hệ thống hiển thị các lớp theo khối đã chọn</w:t>
             </w:r>
-          </w:p>
-          <w:p>
-            <w:pPr>
-              <w:spacing w:line="360" w:lineRule="auto"/>
-              <w:ind w:firstLine="0"/>
-              <w:rPr>
-                <w:szCs w:val="26"/>
-              </w:rPr>
-            </w:pPr>
-            <w:r>
-              <w:rPr>
-                <w:szCs w:val="26"/>
-              </w:rPr>
-              <w:t>6) Hệ thống hiển thị danh sách học sinh trong lớp đã chọn.</w:t>
+            <w:r>
+              <w:rPr>
+                <w:szCs w:val="26"/>
+              </w:rPr>
+              <w:t>.</w:t>
+            </w:r>
+          </w:p>
+          <w:p>
+            <w:pPr>
+              <w:spacing w:line="360" w:lineRule="auto"/>
+              <w:ind w:firstLine="0"/>
+              <w:rPr>
+                <w:szCs w:val="26"/>
+              </w:rPr>
+            </w:pPr>
+            <w:r>
+              <w:rPr>
+                <w:szCs w:val="26"/>
+              </w:rPr>
+              <w:t xml:space="preserve">6) Hệ thống hiển thị danh </w:t>
+            </w:r>
+            <w:r>
+              <w:rPr>
+                <w:szCs w:val="26"/>
+              </w:rPr>
+              <w:t>sách học sinh trong lớp đã chọn.</w:t>
             </w:r>
           </w:p>
           <w:p>
@@ -19201,14 +19253,14 @@
           <w:rFonts w:cs="Times New Roman"/>
         </w:rPr>
       </w:pPr>
-      <w:bookmarkStart w:id="27" w:name="_Toc14693520"/>
+      <w:bookmarkStart w:id="26" w:name="_Toc14693520"/>
       <w:r>
         <w:rPr>
           <w:rFonts w:cs="Times New Roman"/>
         </w:rPr>
         <w:t>Class diagram</w:t>
       </w:r>
-      <w:bookmarkEnd w:id="27"/>
+      <w:bookmarkEnd w:id="26"/>
     </w:p>
     <w:p>
       <w:pPr>
@@ -19219,9 +19271,9 @@
           <w:noProof/>
         </w:rPr>
         <w:drawing>
-          <wp:inline distT="0" distB="0" distL="0" distR="0" wp14:anchorId="25493D12" wp14:editId="1429AB9F">
-            <wp:extent cx="5580380" cy="3180080"/>
-            <wp:effectExtent l="0" t="0" r="1270" b="1270"/>
+          <wp:inline distT="0" distB="0" distL="0" distR="0" wp14:anchorId="25493D12" wp14:editId="6EBD5005">
+            <wp:extent cx="5580380" cy="2931108"/>
+            <wp:effectExtent l="0" t="0" r="1270" b="3175"/>
             <wp:docPr id="4" name="Picture 4"/>
             <wp:cNvGraphicFramePr>
               <a:graphicFrameLocks xmlns:a="http://schemas.openxmlformats.org/drawingml/2006/main" noChangeAspect="1"/>
@@ -19234,7 +19286,13 @@
                     <pic:cNvPicPr/>
                   </pic:nvPicPr>
                   <pic:blipFill>
-                    <a:blip r:embed="rId54"/>
+                    <a:blip r:embed="rId54">
+                      <a:extLst>
+                        <a:ext uri="{28A0092B-C50C-407E-A947-70E740481C1C}">
+                          <a14:useLocalDpi xmlns:a14="http://schemas.microsoft.com/office/drawing/2010/main" val="0"/>
+                        </a:ext>
+                      </a:extLst>
+                    </a:blip>
                     <a:stretch>
                       <a:fillRect/>
                     </a:stretch>
@@ -19242,7 +19300,7 @@
                   <pic:spPr>
                     <a:xfrm>
                       <a:off x="0" y="0"/>
-                      <a:ext cx="5580380" cy="3180080"/>
+                      <a:ext cx="5580380" cy="2931108"/>
                     </a:xfrm>
                     <a:prstGeom prst="rect">
                       <a:avLst/>
@@ -19254,6 +19312,8 @@
           </wp:inline>
         </w:drawing>
       </w:r>
+      <w:bookmarkStart w:id="27" w:name="_GoBack"/>
+      <w:bookmarkEnd w:id="27"/>
     </w:p>
     <w:p/>
     <w:p>
@@ -19272,7 +19332,7 @@
       </w:r>
       <w:bookmarkEnd w:id="28"/>
     </w:p>
-    <w:bookmarkEnd w:id="19"/>
+    <w:bookmarkEnd w:id="18"/>
     <w:p>
       <w:r>
         <w:t>Mô hình triển khai hệ thống.</w:t>
@@ -19887,7 +19947,7 @@
               <w:noProof/>
               <w:sz w:val="24"/>
             </w:rPr>
-            <w:t>19</w:t>
+            <w:t>36</w:t>
           </w:r>
           <w:r>
             <w:rPr>
@@ -26138,7 +26198,7 @@
 </file>
 
 <file path=customXml/itemProps1.xml><?xml version="1.0" encoding="utf-8"?>
-<ds:datastoreItem xmlns:ds="http://schemas.openxmlformats.org/officeDocument/2006/customXml" ds:itemID="{B713ECE1-A8E3-42EC-8BCD-057537577504}">
+<ds:datastoreItem xmlns:ds="http://schemas.openxmlformats.org/officeDocument/2006/customXml" ds:itemID="{6C6533C8-4FAA-4473-926A-2FABB5FCA136}">
   <ds:schemaRefs>
     <ds:schemaRef ds:uri="http://schemas.openxmlformats.org/officeDocument/2006/bibliography"/>
   </ds:schemaRefs>

</xml_diff>